<commit_message>
pdf ve word dosyaları çözüldü. güzelleştirildi
</commit_message>
<xml_diff>
--- a/static/presentations/analiz_18.docx
+++ b/static/presentations/analiz_18.docx
@@ -42,6 +42,268 @@
         <w:t>22.04.2025</w:t>
       </w:r>
     </w:p>
+    <w:p>
+      <w:r>
+        <w:br w:type="page"/>
+      </w:r>
+    </w:p>
+    <w:p>
+      <w:pPr>
+        <w:pStyle w:val="Heading1"/>
+        <w:jc w:val="center"/>
+      </w:pPr>
+      <w:r>
+        <w:rPr>
+          <w:rFonts w:ascii="Arial" w:hAnsi="Arial"/>
+          <w:color w:val="2196F3"/>
+          <w:sz w:val="44"/>
+        </w:rPr>
+        <w:t>Portföy Sorumlusu</w:t>
+      </w:r>
+    </w:p>
+    <w:tbl>
+      <w:tblPr>
+        <w:tblStyle w:val="TableGrid"/>
+        <w:tblW w:type="auto" w:w="0"/>
+        <w:tblLayout w:type="fixed"/>
+        <w:tblLook w:firstColumn="1" w:firstRow="1" w:lastColumn="0" w:lastRow="0" w:noHBand="0" w:noVBand="1" w:val="04A0"/>
+      </w:tblPr>
+      <w:tblGrid>
+        <w:gridCol w:w="7699"/>
+        <w:gridCol w:w="7699"/>
+      </w:tblGrid>
+      <w:tr>
+        <w:tc>
+          <w:tcPr>
+            <w:tcW w:type="dxa" w:w="7699"/>
+            <w:shd w:fill="E3F2FD"/>
+            <w:vAlign w:val="center"/>
+          </w:tcPr>
+          <w:p>
+            <w:pPr>
+              <w:jc w:val="left"/>
+            </w:pPr>
+            <w:r>
+              <w:rPr>
+                <w:rFonts w:ascii="Arial" w:hAnsi="Arial"/>
+                <w:b/>
+              </w:rPr>
+              <w:t>Ad Soyad</w:t>
+            </w:r>
+          </w:p>
+        </w:tc>
+        <w:tc>
+          <w:tcPr>
+            <w:tcW w:type="dxa" w:w="7699"/>
+            <w:shd w:fill="FFFFFF"/>
+            <w:vAlign w:val="center"/>
+          </w:tcPr>
+          <w:p>
+            <w:pPr>
+              <w:jc w:val="left"/>
+            </w:pPr>
+            <w:r>
+              <w:rPr>
+                <w:rFonts w:ascii="Arial" w:hAnsi="Arial"/>
+              </w:rPr>
+              <w:t xml:space="preserve"> </w:t>
+            </w:r>
+          </w:p>
+        </w:tc>
+      </w:tr>
+      <w:tr>
+        <w:tc>
+          <w:tcPr>
+            <w:tcW w:type="dxa" w:w="7699"/>
+            <w:shd w:fill="E3F2FD"/>
+            <w:vAlign w:val="center"/>
+          </w:tcPr>
+          <w:p>
+            <w:pPr>
+              <w:jc w:val="left"/>
+            </w:pPr>
+            <w:r>
+              <w:rPr>
+                <w:rFonts w:ascii="Arial" w:hAnsi="Arial"/>
+                <w:b/>
+              </w:rPr>
+              <w:t>E-posta</w:t>
+            </w:r>
+          </w:p>
+        </w:tc>
+        <w:tc>
+          <w:tcPr>
+            <w:tcW w:type="dxa" w:w="7699"/>
+            <w:shd w:fill="FFFFFF"/>
+            <w:vAlign w:val="center"/>
+          </w:tcPr>
+          <w:p>
+            <w:pPr>
+              <w:jc w:val="left"/>
+            </w:pPr>
+            <w:r>
+              <w:rPr>
+                <w:rFonts w:ascii="Arial" w:hAnsi="Arial"/>
+              </w:rPr>
+              <w:t>altanbariscomert@inovanettechs.com</w:t>
+            </w:r>
+          </w:p>
+        </w:tc>
+      </w:tr>
+      <w:tr>
+        <w:tc>
+          <w:tcPr>
+            <w:tcW w:type="dxa" w:w="7699"/>
+            <w:shd w:fill="E3F2FD"/>
+            <w:vAlign w:val="center"/>
+          </w:tcPr>
+          <w:p>
+            <w:pPr>
+              <w:jc w:val="left"/>
+            </w:pPr>
+            <w:r>
+              <w:rPr>
+                <w:rFonts w:ascii="Arial" w:hAnsi="Arial"/>
+                <w:b/>
+              </w:rPr>
+              <w:t>Telefon</w:t>
+            </w:r>
+          </w:p>
+        </w:tc>
+        <w:tc>
+          <w:tcPr>
+            <w:tcW w:type="dxa" w:w="7699"/>
+            <w:shd w:fill="FFFFFF"/>
+            <w:vAlign w:val="center"/>
+          </w:tcPr>
+          <w:p>
+            <w:pPr>
+              <w:jc w:val="left"/>
+            </w:pPr>
+            <w:r>
+              <w:rPr>
+                <w:rFonts w:ascii="Arial" w:hAnsi="Arial"/>
+              </w:rPr>
+            </w:r>
+          </w:p>
+        </w:tc>
+      </w:tr>
+      <w:tr>
+        <w:tc>
+          <w:tcPr>
+            <w:tcW w:type="dxa" w:w="7699"/>
+            <w:shd w:fill="E3F2FD"/>
+            <w:vAlign w:val="center"/>
+          </w:tcPr>
+          <w:p>
+            <w:pPr>
+              <w:jc w:val="left"/>
+            </w:pPr>
+            <w:r>
+              <w:rPr>
+                <w:rFonts w:ascii="Arial" w:hAnsi="Arial"/>
+                <w:b/>
+              </w:rPr>
+              <w:t>Firma</w:t>
+            </w:r>
+          </w:p>
+        </w:tc>
+        <w:tc>
+          <w:tcPr>
+            <w:tcW w:type="dxa" w:w="7699"/>
+            <w:shd w:fill="FFFFFF"/>
+            <w:vAlign w:val="center"/>
+          </w:tcPr>
+          <w:p>
+            <w:pPr>
+              <w:jc w:val="left"/>
+            </w:pPr>
+            <w:r>
+              <w:rPr>
+                <w:rFonts w:ascii="Arial" w:hAnsi="Arial"/>
+              </w:rPr>
+            </w:r>
+          </w:p>
+        </w:tc>
+      </w:tr>
+      <w:tr>
+        <w:tc>
+          <w:tcPr>
+            <w:tcW w:type="dxa" w:w="7699"/>
+            <w:shd w:fill="E3F2FD"/>
+            <w:vAlign w:val="center"/>
+          </w:tcPr>
+          <w:p>
+            <w:pPr>
+              <w:jc w:val="left"/>
+            </w:pPr>
+            <w:r>
+              <w:rPr>
+                <w:rFonts w:ascii="Arial" w:hAnsi="Arial"/>
+                <w:b/>
+              </w:rPr>
+              <w:t>Ünvan</w:t>
+            </w:r>
+          </w:p>
+        </w:tc>
+        <w:tc>
+          <w:tcPr>
+            <w:tcW w:type="dxa" w:w="7699"/>
+            <w:shd w:fill="FFFFFF"/>
+            <w:vAlign w:val="center"/>
+          </w:tcPr>
+          <w:p>
+            <w:pPr>
+              <w:jc w:val="left"/>
+            </w:pPr>
+            <w:r>
+              <w:rPr>
+                <w:rFonts w:ascii="Arial" w:hAnsi="Arial"/>
+              </w:rPr>
+            </w:r>
+          </w:p>
+        </w:tc>
+      </w:tr>
+      <w:tr>
+        <w:tc>
+          <w:tcPr>
+            <w:tcW w:type="dxa" w:w="7699"/>
+            <w:shd w:fill="E3F2FD"/>
+            <w:vAlign w:val="center"/>
+          </w:tcPr>
+          <w:p>
+            <w:pPr>
+              <w:jc w:val="left"/>
+            </w:pPr>
+            <w:r>
+              <w:rPr>
+                <w:rFonts w:ascii="Arial" w:hAnsi="Arial"/>
+                <w:b/>
+              </w:rPr>
+              <w:t>Adres</w:t>
+            </w:r>
+          </w:p>
+        </w:tc>
+        <w:tc>
+          <w:tcPr>
+            <w:tcW w:type="dxa" w:w="7699"/>
+            <w:shd w:fill="FFFFFF"/>
+            <w:vAlign w:val="center"/>
+          </w:tcPr>
+          <w:p>
+            <w:pPr>
+              <w:jc w:val="left"/>
+            </w:pPr>
+            <w:r>
+              <w:rPr>
+                <w:rFonts w:ascii="Arial" w:hAnsi="Arial"/>
+              </w:rPr>
+            </w:r>
+          </w:p>
+        </w:tc>
+      </w:tr>
+    </w:tbl>
+    <w:p/>
     <w:p>
       <w:r>
         <w:br w:type="page"/>

</xml_diff>